<commit_message>
update docs and refactor services
</commit_message>
<xml_diff>
--- a/docs/work_ivan_ivanov.docx
+++ b/docs/work_ivan_ivanov.docx
@@ -9,7 +9,6 @@
           <w:b/>
           <w:sz w:val="32"/>
           <w:szCs w:val="32"/>
-          <w:lang w:val="ru-RU"/>
         </w:rPr>
       </w:pPr>
     </w:p>
@@ -1819,7 +1818,14 @@
           <w:sz w:val="28"/>
           <w:szCs w:val="28"/>
         </w:rPr>
-        <w:t>за измерване на различни параметри на околната среда, съответно и доста нашумяват различни онлайн</w:t>
+        <w:t xml:space="preserve">за измерване на различни параметри на околната среда, съответно и доста нашумяват различни </w:t>
+      </w:r>
+      <w:r>
+        <w:rPr>
+          <w:sz w:val="28"/>
+          <w:szCs w:val="28"/>
+        </w:rPr>
+        <w:t>уеб</w:t>
       </w:r>
       <w:r>
         <w:rPr>
@@ -1833,7 +1839,35 @@
           <w:sz w:val="28"/>
           <w:szCs w:val="28"/>
         </w:rPr>
-        <w:t xml:space="preserve"> съхранение и обработка на такива данни в реално време.</w:t>
+        <w:t xml:space="preserve"> </w:t>
+      </w:r>
+      <w:r>
+        <w:rPr>
+          <w:sz w:val="28"/>
+          <w:szCs w:val="28"/>
+        </w:rPr>
+        <w:t xml:space="preserve">за събиране, обработка и </w:t>
+      </w:r>
+      <w:r>
+        <w:rPr>
+          <w:sz w:val="28"/>
+          <w:szCs w:val="28"/>
+        </w:rPr>
+        <w:t>съхранение на</w:t>
+      </w:r>
+      <w:r>
+        <w:rPr>
+          <w:sz w:val="28"/>
+          <w:szCs w:val="28"/>
+        </w:rPr>
+        <w:t xml:space="preserve"> различни измервания</w:t>
+      </w:r>
+      <w:r>
+        <w:rPr>
+          <w:sz w:val="28"/>
+          <w:szCs w:val="28"/>
+        </w:rPr>
+        <w:t xml:space="preserve"> в реално време.</w:t>
       </w:r>
     </w:p>
     <w:p>
@@ -1850,7 +1884,14 @@
           <w:sz w:val="28"/>
           <w:szCs w:val="28"/>
         </w:rPr>
-        <w:t xml:space="preserve">Подобен тип проекти са доста харесвани от любители на </w:t>
+        <w:t>Подобни проекти са доста предпочитани</w:t>
+      </w:r>
+      <w:r>
+        <w:rPr>
+          <w:sz w:val="28"/>
+          <w:szCs w:val="28"/>
+        </w:rPr>
+        <w:t xml:space="preserve"> от любители на </w:t>
       </w:r>
       <w:r>
         <w:rPr>
@@ -1864,21 +1905,28 @@
           <w:sz w:val="28"/>
           <w:szCs w:val="28"/>
         </w:rPr>
-        <w:t xml:space="preserve"> и чрез споделените от тях данни, може да бъде изградена онлайн платформа за </w:t>
-      </w:r>
-      <w:r>
-        <w:rPr>
-          <w:sz w:val="28"/>
-          <w:szCs w:val="28"/>
-        </w:rPr>
-        <w:t>„Отворени данни</w:t>
-      </w:r>
-      <w:r>
-        <w:rPr>
-          <w:sz w:val="28"/>
-          <w:szCs w:val="28"/>
-        </w:rPr>
-        <w:t>”.</w:t>
+        <w:t xml:space="preserve"> и чрез </w:t>
+      </w:r>
+      <w:r>
+        <w:rPr>
+          <w:sz w:val="28"/>
+          <w:szCs w:val="28"/>
+        </w:rPr>
+        <w:t xml:space="preserve">публикуваните </w:t>
+      </w:r>
+      <w:r>
+        <w:rPr>
+          <w:sz w:val="28"/>
+          <w:szCs w:val="28"/>
+        </w:rPr>
+        <w:t xml:space="preserve">данни, може </w:t>
+      </w:r>
+      <w:r>
+        <w:rPr>
+          <w:sz w:val="28"/>
+          <w:szCs w:val="28"/>
+        </w:rPr>
+        <w:t>да бъде реализирана мрежа за „отворени данни“, които да се използват за различни цели.</w:t>
       </w:r>
     </w:p>
     <w:p>
@@ -1899,6 +1947,7 @@
     </w:p>
     <w:p>
       <w:pPr>
+        <w:ind w:firstLine="567"/>
         <w:jc w:val="both"/>
         <w:rPr>
           <w:sz w:val="28"/>
@@ -1910,39 +1959,34 @@
           <w:sz w:val="28"/>
           <w:szCs w:val="28"/>
         </w:rPr>
-        <w:t>Основна цел на текущата дипломна работа е проектирането и разработването на платформа за събиране на данни в реално време от любителски измервателни устройства</w:t>
-      </w:r>
-      <w:r>
-        <w:rPr>
-          <w:sz w:val="28"/>
-          <w:szCs w:val="28"/>
-        </w:rPr>
-        <w:t xml:space="preserve"> (</w:t>
-      </w:r>
-      <w:r>
-        <w:rPr>
-          <w:sz w:val="28"/>
-          <w:szCs w:val="28"/>
-        </w:rPr>
-        <w:t>Internet of Things</w:t>
-      </w:r>
-      <w:r>
-        <w:rPr>
-          <w:sz w:val="28"/>
-          <w:szCs w:val="28"/>
-        </w:rPr>
-        <w:t>)</w:t>
-      </w:r>
-      <w:r>
-        <w:rPr>
-          <w:sz w:val="28"/>
-          <w:szCs w:val="28"/>
-        </w:rPr>
-        <w:t>.</w:t>
-      </w:r>
-    </w:p>
-    <w:p>
-      <w:pPr>
+        <w:t xml:space="preserve">Основна цел на текущата дипломна работа е проектирането и разработването на платформа за събиране, обработване и съхранение на данни от различни измервателни </w:t>
+      </w:r>
+      <w:r>
+        <w:rPr>
+          <w:sz w:val="28"/>
+          <w:szCs w:val="28"/>
+          <w:lang w:val="en-US"/>
+        </w:rPr>
+        <w:t>IoT</w:t>
+      </w:r>
+      <w:r>
+        <w:rPr>
+          <w:sz w:val="28"/>
+          <w:szCs w:val="28"/>
+        </w:rPr>
+        <w:t xml:space="preserve"> </w:t>
+      </w:r>
+      <w:r>
+        <w:rPr>
+          <w:sz w:val="28"/>
+          <w:szCs w:val="28"/>
+        </w:rPr>
+        <w:t>устройства в реално време.</w:t>
+      </w:r>
+    </w:p>
+    <w:p>
+      <w:pPr>
+        <w:ind w:firstLine="567"/>
         <w:jc w:val="both"/>
         <w:rPr>
           <w:sz w:val="28"/>
@@ -1954,11 +1998,33 @@
           <w:sz w:val="28"/>
           <w:szCs w:val="28"/>
         </w:rPr>
-        <w:t xml:space="preserve">При проектирането и разработката на платформата трябва да бъде взето под внимание, че тя ще бъде за крайни потребители и трябва да има удобен и лесен интерфейс за работа и комуникация. </w:t>
-      </w:r>
-    </w:p>
-    <w:p>
-      <w:pPr>
+        <w:t xml:space="preserve">При проектирането и разработването на проекта, трябва да бъде предвидено крайното </w:t>
+      </w:r>
+      <w:r>
+        <w:rPr>
+          <w:sz w:val="28"/>
+          <w:szCs w:val="28"/>
+        </w:rPr>
+        <w:t>предназначение</w:t>
+      </w:r>
+      <w:r>
+        <w:rPr>
+          <w:sz w:val="28"/>
+          <w:szCs w:val="28"/>
+        </w:rPr>
+        <w:t xml:space="preserve"> – работа с любители на метрологията и да бъде предоставен удобен и лесен потребителски интерфейс</w:t>
+      </w:r>
+      <w:r>
+        <w:rPr>
+          <w:sz w:val="28"/>
+          <w:szCs w:val="28"/>
+        </w:rPr>
+        <w:t>, но също така и лесен, но сигурен начин за публикуване на данни в платформата.</w:t>
+      </w:r>
+    </w:p>
+    <w:p>
+      <w:pPr>
+        <w:ind w:firstLine="567"/>
         <w:jc w:val="both"/>
         <w:rPr>
           <w:sz w:val="28"/>
@@ -1970,16 +2036,20 @@
           <w:sz w:val="28"/>
           <w:szCs w:val="28"/>
         </w:rPr>
-        <w:t>Също основни фактори при проектирането и съответно разработването трябва да бъдат:</w:t>
-      </w:r>
-    </w:p>
-    <w:p>
-      <w:pPr>
-        <w:pStyle w:val="ListParagraph"/>
-        <w:numPr>
-          <w:ilvl w:val="0"/>
-          <w:numId w:val="11"/>
-        </w:numPr>
+        <w:tab/>
+        <w:t xml:space="preserve">Освен </w:t>
+      </w:r>
+      <w:r>
+        <w:rPr>
+          <w:sz w:val="28"/>
+          <w:szCs w:val="28"/>
+        </w:rPr>
+        <w:t>определяне на основни изисквания към платформата, трябва да бъдат проучени и подходящи бази от данни за съхранение на обработените данни.</w:t>
+      </w:r>
+    </w:p>
+    <w:p>
+      <w:pPr>
+        <w:ind w:firstLine="567"/>
         <w:jc w:val="both"/>
         <w:rPr>
           <w:sz w:val="28"/>
@@ -1991,16 +2061,12 @@
           <w:sz w:val="28"/>
           <w:szCs w:val="28"/>
         </w:rPr>
-        <w:t>Сигурност</w:t>
-      </w:r>
-    </w:p>
-    <w:p>
-      <w:pPr>
-        <w:pStyle w:val="ListParagraph"/>
-        <w:numPr>
-          <w:ilvl w:val="0"/>
-          <w:numId w:val="11"/>
-        </w:numPr>
+        <w:t xml:space="preserve">При разработването на проекта ще бъде основен фокус върху използването на езици, работни рамки и проекти с отворен код. </w:t>
+      </w:r>
+    </w:p>
+    <w:p>
+      <w:pPr>
+        <w:ind w:firstLine="567"/>
         <w:jc w:val="both"/>
         <w:rPr>
           <w:sz w:val="28"/>
@@ -2012,195 +2078,22 @@
           <w:sz w:val="28"/>
           <w:szCs w:val="28"/>
         </w:rPr>
-        <w:t>Производителност</w:t>
-      </w:r>
-    </w:p>
-    <w:p>
-      <w:pPr>
-        <w:pStyle w:val="ListParagraph"/>
-        <w:numPr>
-          <w:ilvl w:val="0"/>
-          <w:numId w:val="11"/>
-        </w:numPr>
-        <w:jc w:val="both"/>
-        <w:rPr>
-          <w:sz w:val="28"/>
-          <w:szCs w:val="28"/>
-        </w:rPr>
-      </w:pPr>
-      <w:r>
-        <w:rPr>
-          <w:sz w:val="28"/>
-          <w:szCs w:val="28"/>
-        </w:rPr>
-        <w:t>Комуникация между</w:t>
-      </w:r>
-      <w:r>
-        <w:rPr>
-          <w:sz w:val="28"/>
-          <w:szCs w:val="28"/>
-        </w:rPr>
-        <w:t xml:space="preserve"> измервателните</w:t>
-      </w:r>
-      <w:r>
-        <w:rPr>
-          <w:sz w:val="28"/>
-          <w:szCs w:val="28"/>
-        </w:rPr>
-        <w:t xml:space="preserve"> устройствата и платфо</w:t>
-      </w:r>
-      <w:r>
-        <w:rPr>
-          <w:sz w:val="28"/>
-          <w:szCs w:val="28"/>
-        </w:rPr>
-        <w:t>р</w:t>
-      </w:r>
-      <w:r>
-        <w:rPr>
-          <w:sz w:val="28"/>
-          <w:szCs w:val="28"/>
-        </w:rPr>
-        <w:t>мата</w:t>
-      </w:r>
-    </w:p>
-    <w:p>
-      <w:pPr>
-        <w:pStyle w:val="ListParagraph"/>
-        <w:numPr>
-          <w:ilvl w:val="0"/>
-          <w:numId w:val="11"/>
-        </w:numPr>
-        <w:jc w:val="both"/>
-        <w:rPr>
-          <w:sz w:val="28"/>
-          <w:szCs w:val="28"/>
-        </w:rPr>
-      </w:pPr>
-      <w:r>
-        <w:rPr>
-          <w:sz w:val="28"/>
-          <w:szCs w:val="28"/>
-        </w:rPr>
-        <w:t>Управление и анализ на устройства и данни</w:t>
-      </w:r>
-    </w:p>
-    <w:p>
-      <w:pPr>
-        <w:jc w:val="both"/>
-        <w:rPr>
-          <w:sz w:val="28"/>
-          <w:szCs w:val="28"/>
-        </w:rPr>
-      </w:pPr>
-      <w:r>
-        <w:rPr>
-          <w:sz w:val="28"/>
-          <w:szCs w:val="28"/>
-        </w:rPr>
-        <w:t>За съхранение на измерените данни и други трябва да бъдат проучени съвременни подходи и бази от данни.</w:t>
-      </w:r>
-    </w:p>
-    <w:p>
-      <w:pPr>
-        <w:jc w:val="both"/>
-        <w:rPr>
-          <w:sz w:val="28"/>
-          <w:szCs w:val="28"/>
-        </w:rPr>
-      </w:pPr>
-      <w:r>
-        <w:rPr>
-          <w:sz w:val="28"/>
-          <w:szCs w:val="28"/>
-        </w:rPr>
-        <w:t xml:space="preserve">Основна цел е разработването на платформа за събиране на данни от околната среда от </w:t>
-      </w:r>
-      <w:r>
-        <w:rPr>
-          <w:sz w:val="28"/>
-          <w:szCs w:val="28"/>
-          <w:lang w:val="en-US"/>
-        </w:rPr>
-        <w:t>IoT</w:t>
-      </w:r>
-      <w:r>
-        <w:rPr>
-          <w:sz w:val="28"/>
-          <w:szCs w:val="28"/>
-        </w:rPr>
-        <w:t xml:space="preserve"> устройства на крайни потребители измерващи определени параметри например: температура, атмосферно налягане, качество на въздуха изразено от съдържанието на фини прахови частици, но също така наличието на определени газове във въздуха. </w:t>
-      </w:r>
-    </w:p>
-    <w:p>
-      <w:pPr>
-        <w:jc w:val="both"/>
-        <w:rPr>
-          <w:sz w:val="28"/>
-          <w:szCs w:val="28"/>
-        </w:rPr>
-      </w:pPr>
-      <w:r>
-        <w:rPr>
-          <w:sz w:val="28"/>
-          <w:szCs w:val="28"/>
-        </w:rPr>
-        <w:t xml:space="preserve">Последните години става и доста модерно измерването на </w:t>
-      </w:r>
-      <w:r>
-        <w:rPr>
-          <w:sz w:val="28"/>
-          <w:szCs w:val="28"/>
-          <w:lang w:val="en-US"/>
-        </w:rPr>
-        <w:t>UV</w:t>
-      </w:r>
-      <w:r>
-        <w:rPr>
-          <w:sz w:val="28"/>
-          <w:szCs w:val="28"/>
-        </w:rPr>
-        <w:t xml:space="preserve"> индекс на слънчевите лъчи и шумовото замърсяване.</w:t>
-      </w:r>
-    </w:p>
-    <w:p>
-      <w:pPr>
-        <w:jc w:val="both"/>
-        <w:rPr>
-          <w:sz w:val="28"/>
-          <w:szCs w:val="28"/>
-        </w:rPr>
-      </w:pPr>
-      <w:r>
-        <w:rPr>
-          <w:sz w:val="28"/>
-          <w:szCs w:val="28"/>
-        </w:rPr>
-        <w:lastRenderedPageBreak/>
-        <w:t xml:space="preserve">Също така основна идея </w:t>
-      </w:r>
-      <w:r>
-        <w:rPr>
-          <w:sz w:val="28"/>
-          <w:szCs w:val="28"/>
-        </w:rPr>
-        <w:t>на проекта е потребителя лесно да може да публикува своите данни в платформата и той да може да конфигурира лесно използваното устройство, но също така да гарантира за публикуваните данни.</w:t>
-      </w:r>
-    </w:p>
-    <w:p>
-      <w:pPr>
-        <w:jc w:val="both"/>
-        <w:rPr>
-          <w:sz w:val="28"/>
-          <w:szCs w:val="28"/>
-        </w:rPr>
-      </w:pPr>
-      <w:r>
-        <w:rPr>
-          <w:sz w:val="28"/>
-          <w:szCs w:val="28"/>
-        </w:rPr>
-        <w:t>При разработването на проекта, основен фокус ще има върху използването на продукти с отворен код.</w:t>
+        <w:t>Също така самият проект ще се разработва като проект с „отворен код“.</w:t>
+      </w:r>
+    </w:p>
+    <w:p>
+      <w:pPr>
+        <w:rPr>
+          <w:sz w:val="28"/>
+          <w:szCs w:val="28"/>
+        </w:rPr>
+      </w:pPr>
+      <w:r>
+        <w:rPr>
+          <w:sz w:val="28"/>
+          <w:szCs w:val="28"/>
+        </w:rPr>
+        <w:br w:type="page"/>
       </w:r>
     </w:p>
     <w:p>
@@ -2216,6 +2109,7 @@
           <w:sz w:val="44"/>
           <w:szCs w:val="44"/>
         </w:rPr>
+        <w:lastRenderedPageBreak/>
         <w:t>Структура на дипломната работа</w:t>
       </w:r>
     </w:p>
@@ -2233,7 +2127,14 @@
           <w:sz w:val="28"/>
           <w:szCs w:val="28"/>
         </w:rPr>
-        <w:t>Дипломата работа е структурирана от следните глави, като всяка глава описва конкретна стъпка от анализа, проектирането и разработката.</w:t>
+        <w:t>Дипломанта работа е структурирана от следните глави. Всяка глави описва конкретна стъпка от анализиране на основните изисквания към проекта, проектирането на основните модули и тяхната разработка</w:t>
+      </w:r>
+      <w:r>
+        <w:rPr>
+          <w:sz w:val="28"/>
+          <w:szCs w:val="28"/>
+        </w:rPr>
+        <w:t xml:space="preserve"> с конкретно използвани технологии.</w:t>
       </w:r>
     </w:p>
     <w:p>
@@ -2575,7 +2476,19 @@
           <w:lang w:val="ru-RU"/>
         </w:rPr>
         <w:lastRenderedPageBreak/>
-        <w:t>Глава 4. Анализ</w:t>
+        <w:t xml:space="preserve">Глава </w:t>
+      </w:r>
+      <w:r>
+        <w:rPr>
+          <w:lang w:val="ru-RU"/>
+        </w:rPr>
+        <w:t>3</w:t>
+      </w:r>
+      <w:r>
+        <w:rPr>
+          <w:lang w:val="ru-RU"/>
+        </w:rPr>
+        <w:t>. Анализ</w:t>
       </w:r>
     </w:p>
     <w:p>
@@ -2707,6 +2620,111 @@
         </w:rPr>
       </w:pPr>
     </w:p>
+    <w:p>
+      <w:r>
+        <w:t>ТОДО</w:t>
+      </w:r>
+    </w:p>
+    <w:p>
+      <w:pPr>
+        <w:pStyle w:val="ListParagraph"/>
+        <w:numPr>
+          <w:ilvl w:val="0"/>
+          <w:numId w:val="25"/>
+        </w:numPr>
+        <w:jc w:val="both"/>
+        <w:rPr>
+          <w:sz w:val="28"/>
+          <w:szCs w:val="28"/>
+        </w:rPr>
+      </w:pPr>
+      <w:r>
+        <w:rPr>
+          <w:sz w:val="28"/>
+          <w:szCs w:val="28"/>
+        </w:rPr>
+        <w:t>Сигурност</w:t>
+      </w:r>
+    </w:p>
+    <w:p>
+      <w:pPr>
+        <w:pStyle w:val="ListParagraph"/>
+        <w:numPr>
+          <w:ilvl w:val="0"/>
+          <w:numId w:val="25"/>
+        </w:numPr>
+        <w:jc w:val="both"/>
+        <w:rPr>
+          <w:sz w:val="28"/>
+          <w:szCs w:val="28"/>
+        </w:rPr>
+      </w:pPr>
+      <w:r>
+        <w:rPr>
+          <w:sz w:val="28"/>
+          <w:szCs w:val="28"/>
+        </w:rPr>
+        <w:t>Производителност</w:t>
+      </w:r>
+    </w:p>
+    <w:p>
+      <w:pPr>
+        <w:pStyle w:val="ListParagraph"/>
+        <w:numPr>
+          <w:ilvl w:val="0"/>
+          <w:numId w:val="25"/>
+        </w:numPr>
+        <w:jc w:val="both"/>
+        <w:rPr>
+          <w:sz w:val="28"/>
+          <w:szCs w:val="28"/>
+        </w:rPr>
+      </w:pPr>
+      <w:r>
+        <w:rPr>
+          <w:sz w:val="28"/>
+          <w:szCs w:val="28"/>
+        </w:rPr>
+        <w:t xml:space="preserve">Комуникация между </w:t>
+      </w:r>
+      <w:r>
+        <w:rPr>
+          <w:sz w:val="28"/>
+          <w:szCs w:val="28"/>
+          <w:lang w:val="en-US"/>
+        </w:rPr>
+        <w:t>IoT</w:t>
+      </w:r>
+      <w:r>
+        <w:rPr>
+          <w:sz w:val="28"/>
+          <w:szCs w:val="28"/>
+        </w:rPr>
+        <w:t xml:space="preserve"> и платформата</w:t>
+      </w:r>
+    </w:p>
+    <w:p>
+      <w:pPr>
+        <w:pStyle w:val="ListParagraph"/>
+        <w:numPr>
+          <w:ilvl w:val="0"/>
+          <w:numId w:val="25"/>
+        </w:numPr>
+        <w:jc w:val="both"/>
+        <w:rPr>
+          <w:sz w:val="28"/>
+          <w:szCs w:val="28"/>
+        </w:rPr>
+      </w:pPr>
+      <w:r>
+        <w:rPr>
+          <w:sz w:val="28"/>
+          <w:szCs w:val="28"/>
+        </w:rPr>
+        <w:t>Управление и анализ на устройства и данни</w:t>
+      </w:r>
+    </w:p>
+    <w:p/>
     <w:p>
       <w:pPr>
         <w:pStyle w:val="Heading1"/>
@@ -3172,6 +3190,7 @@
           <w:szCs w:val="28"/>
           <w:lang w:val="it-IT"/>
         </w:rPr>
+        <w:lastRenderedPageBreak/>
         <w:t>Spring</w:t>
       </w:r>
       <w:r>
@@ -3359,15 +3378,7 @@
           <w:sz w:val="28"/>
           <w:szCs w:val="28"/>
         </w:rPr>
-        <w:t xml:space="preserve"> </w:t>
-      </w:r>
-      <w:r>
-        <w:rPr>
-          <w:sz w:val="28"/>
-          <w:szCs w:val="28"/>
-        </w:rPr>
-        <w:lastRenderedPageBreak/>
-        <w:t>работа с бази от данни, допълнителни библиотеки и услуги от трети страни.</w:t>
+        <w:t xml:space="preserve"> работа с бази от данни, допълнителни библиотеки и услуги от трети страни.</w:t>
       </w:r>
     </w:p>
     <w:p>
@@ -3402,9 +3413,6 @@
     <w:p>
       <w:pPr>
         <w:pStyle w:val="Heading1"/>
-        <w:rPr>
-          <w:lang w:val="ru-RU"/>
-        </w:rPr>
       </w:pPr>
       <w:r>
         <w:rPr>
@@ -3417,18 +3425,21 @@
         <w:rPr>
           <w:lang w:val="ru-RU"/>
         </w:rPr>
-        <w:t>5</w:t>
-      </w:r>
-      <w:r>
-        <w:rPr>
-          <w:lang w:val="ru-RU"/>
-        </w:rPr>
-        <w:t xml:space="preserve">. </w:t>
-      </w:r>
-      <w:r>
-        <w:rPr>
-          <w:lang w:val="ru-RU"/>
-        </w:rPr>
+        <w:t>4</w:t>
+      </w:r>
+      <w:r>
+        <w:rPr>
+          <w:lang w:val="ru-RU"/>
+        </w:rPr>
+        <w:t>.</w:t>
+      </w:r>
+      <w:r>
+        <w:rPr>
+          <w:lang w:val="ru-RU"/>
+        </w:rPr>
+        <w:t xml:space="preserve"> </w:t>
+      </w:r>
+      <w:r>
         <w:t>Проектиране</w:t>
       </w:r>
     </w:p>
@@ -3446,14 +3457,7 @@
           <w:sz w:val="28"/>
           <w:szCs w:val="28"/>
         </w:rPr>
-        <w:t xml:space="preserve">В тази глава се разглежда процеса на проектиране </w:t>
-      </w:r>
-      <w:r>
-        <w:rPr>
-          <w:sz w:val="28"/>
-          <w:szCs w:val="28"/>
-        </w:rPr>
-        <w:t>на отделните модули от платформата и изискванията, съответно ограничения към тях.</w:t>
+        <w:t>Тук се разглежда и описва процеса на проектиране на отделните модули от платформата основавайки се на основните изисквания и ограничения към тях.</w:t>
       </w:r>
     </w:p>
     <w:p>
@@ -3586,7 +3590,7 @@
           <v:shape id="_x0000_i1025" type="#_x0000_t75" style="width:415.5pt;height:77.25pt" o:ole="">
             <v:imagedata r:id="rId8" o:title=""/>
           </v:shape>
-          <o:OLEObject Type="Embed" ProgID="Visio.Drawing.15" ShapeID="_x0000_i1025" DrawAspect="Content" ObjectID="_1759587193" r:id="rId9"/>
+          <o:OLEObject Type="Embed" ProgID="Visio.Drawing.15" ShapeID="_x0000_i1025" DrawAspect="Content" ObjectID="_1760349161" r:id="rId9"/>
         </w:object>
       </w:r>
     </w:p>
@@ -3623,34 +3627,7 @@
     </w:p>
     <w:p>
       <w:pPr>
-        <w:rPr>
-          <w:sz w:val="28"/>
-          <w:szCs w:val="28"/>
-        </w:rPr>
-      </w:pPr>
-      <w:r>
-        <w:rPr>
-          <w:sz w:val="28"/>
-          <w:szCs w:val="28"/>
-        </w:rPr>
-        <w:t>Основни функции на отделните блокове:</w:t>
-      </w:r>
-    </w:p>
-    <w:p>
-      <w:pPr>
-        <w:rPr>
-          <w:sz w:val="28"/>
-          <w:szCs w:val="28"/>
-        </w:rPr>
-      </w:pPr>
-    </w:p>
-    <w:p>
-      <w:pPr>
-        <w:pStyle w:val="ListParagraph"/>
-        <w:numPr>
-          <w:ilvl w:val="0"/>
-          <w:numId w:val="22"/>
-        </w:numPr>
+        <w:jc w:val="both"/>
         <w:rPr>
           <w:sz w:val="28"/>
           <w:szCs w:val="28"/>
@@ -3689,11 +3666,16 @@
     </w:p>
     <w:p>
       <w:pPr>
-        <w:pStyle w:val="ListParagraph"/>
-        <w:numPr>
-          <w:ilvl w:val="0"/>
-          <w:numId w:val="22"/>
-        </w:numPr>
+        <w:jc w:val="both"/>
+        <w:rPr>
+          <w:sz w:val="28"/>
+          <w:szCs w:val="28"/>
+        </w:rPr>
+      </w:pPr>
+    </w:p>
+    <w:p>
+      <w:pPr>
+        <w:jc w:val="both"/>
         <w:rPr>
           <w:sz w:val="28"/>
           <w:szCs w:val="28"/>
@@ -3717,11 +3699,16 @@
     </w:p>
     <w:p>
       <w:pPr>
-        <w:pStyle w:val="ListParagraph"/>
-        <w:numPr>
-          <w:ilvl w:val="0"/>
-          <w:numId w:val="22"/>
-        </w:numPr>
+        <w:jc w:val="both"/>
+        <w:rPr>
+          <w:sz w:val="28"/>
+          <w:szCs w:val="28"/>
+        </w:rPr>
+      </w:pPr>
+    </w:p>
+    <w:p>
+      <w:pPr>
+        <w:jc w:val="both"/>
         <w:rPr>
           <w:sz w:val="28"/>
           <w:szCs w:val="28"/>
@@ -3750,21 +3737,12 @@
           <w:szCs w:val="28"/>
         </w:rPr>
       </w:pPr>
-    </w:p>
-    <w:p>
-      <w:pPr>
-        <w:ind w:firstLine="567"/>
-        <w:rPr>
-          <w:sz w:val="28"/>
-          <w:szCs w:val="28"/>
-        </w:rPr>
-      </w:pPr>
-      <w:r>
-        <w:rPr>
-          <w:sz w:val="28"/>
-          <w:szCs w:val="28"/>
-        </w:rPr>
-        <w:t>Избран е подхода за използване на уеб услуги, по този начин имаме разделение между клиентската и сървърната част. За разлика от класическия метод за разработка на уеб приложения, и изгледите да бъдат генерирани от сървърното приложение, то тук имаме следните предимства:</w:t>
+      <w:r>
+        <w:rPr>
+          <w:sz w:val="28"/>
+          <w:szCs w:val="28"/>
+        </w:rPr>
+        <w:br w:type="page"/>
       </w:r>
     </w:p>
     <w:p>
@@ -3776,6 +3754,14 @@
           <w:szCs w:val="28"/>
         </w:rPr>
       </w:pPr>
+      <w:r>
+        <w:rPr>
+          <w:sz w:val="28"/>
+          <w:szCs w:val="28"/>
+        </w:rPr>
+        <w:lastRenderedPageBreak/>
+        <w:t>Избран е подхода за използване на уеб услуги, по този начин имаме разделение между клиентската и сървърната част. За разлика от класическия метод за разработка на уеб приложения, и изгледите да бъдат генерирани от сървърното приложение, то тук имаме следните предимства:</w:t>
+      </w:r>
     </w:p>
     <w:p>
       <w:pPr>
@@ -3786,49 +3772,6 @@
           <w:szCs w:val="28"/>
         </w:rPr>
       </w:pPr>
-      <w:r>
-        <w:rPr>
-          <w:sz w:val="28"/>
-          <w:szCs w:val="28"/>
-        </w:rPr>
-        <w:lastRenderedPageBreak/>
-        <w:t>Както беше разгледано има доста предимства избрания принцип за реализация</w:t>
-      </w:r>
-      <w:r>
-        <w:rPr>
-          <w:sz w:val="28"/>
-          <w:szCs w:val="28"/>
-        </w:rPr>
-        <w:t xml:space="preserve"> чрез използване на уеб услуги,</w:t>
-      </w:r>
-      <w:r>
-        <w:rPr>
-          <w:sz w:val="28"/>
-          <w:szCs w:val="28"/>
-        </w:rPr>
-        <w:t xml:space="preserve"> пред класическия модел за реализация на уеб приложения</w:t>
-      </w:r>
-      <w:r>
-        <w:rPr>
-          <w:sz w:val="28"/>
-          <w:szCs w:val="28"/>
-        </w:rPr>
-        <w:t xml:space="preserve"> </w:t>
-      </w:r>
-      <w:r>
-        <w:rPr>
-          <w:sz w:val="28"/>
-          <w:szCs w:val="28"/>
-        </w:rPr>
-        <w:t>за директно изпращане на изгледи</w:t>
-      </w:r>
-      <w:r>
-        <w:rPr>
-          <w:sz w:val="28"/>
-          <w:szCs w:val="28"/>
-        </w:rPr>
-        <w:t>.</w:t>
-      </w:r>
     </w:p>
     <w:p>
       <w:pPr>
@@ -3839,6 +3782,58 @@
           <w:szCs w:val="28"/>
         </w:rPr>
       </w:pPr>
+      <w:r>
+        <w:rPr>
+          <w:sz w:val="28"/>
+          <w:szCs w:val="28"/>
+        </w:rPr>
+        <w:t>Както беше разгледано има доста предимства избрания принцип за реализация</w:t>
+      </w:r>
+      <w:r>
+        <w:rPr>
+          <w:sz w:val="28"/>
+          <w:szCs w:val="28"/>
+        </w:rPr>
+        <w:t xml:space="preserve"> чрез използване на уеб услуги,</w:t>
+      </w:r>
+      <w:r>
+        <w:rPr>
+          <w:sz w:val="28"/>
+          <w:szCs w:val="28"/>
+        </w:rPr>
+        <w:t xml:space="preserve"> пред класическия модел за реализация на уеб приложения</w:t>
+      </w:r>
+      <w:r>
+        <w:rPr>
+          <w:sz w:val="28"/>
+          <w:szCs w:val="28"/>
+        </w:rPr>
+        <w:t xml:space="preserve"> </w:t>
+      </w:r>
+      <w:r>
+        <w:rPr>
+          <w:sz w:val="28"/>
+          <w:szCs w:val="28"/>
+        </w:rPr>
+        <w:t>за директно изпращане на изгледи</w:t>
+      </w:r>
+      <w:r>
+        <w:rPr>
+          <w:sz w:val="28"/>
+          <w:szCs w:val="28"/>
+        </w:rPr>
+        <w:t>.</w:t>
+      </w:r>
+    </w:p>
+    <w:p>
+      <w:pPr>
+        <w:ind w:firstLine="567"/>
+        <w:jc w:val="both"/>
+        <w:rPr>
+          <w:sz w:val="28"/>
+          <w:szCs w:val="28"/>
+        </w:rPr>
+      </w:pPr>
     </w:p>
     <w:p>
       <w:pPr>
@@ -4504,7 +4499,15 @@
           <w:sz w:val="28"/>
           <w:szCs w:val="28"/>
         </w:rPr>
-        <w:t xml:space="preserve"> работа с бази от данни, допълнителни библиотеки и услуги от трети страни.</w:t>
+        <w:t xml:space="preserve"> </w:t>
+      </w:r>
+      <w:r>
+        <w:rPr>
+          <w:sz w:val="28"/>
+          <w:szCs w:val="28"/>
+        </w:rPr>
+        <w:lastRenderedPageBreak/>
+        <w:t>работа с бази от данни, допълнителни библиотеки и услуги от трети страни.</w:t>
       </w:r>
     </w:p>
     <w:p>
@@ -4537,7 +4540,6 @@
           <w:szCs w:val="28"/>
           <w:lang w:val="it-IT"/>
         </w:rPr>
-        <w:lastRenderedPageBreak/>
         <w:t>Spring</w:t>
       </w:r>
       <w:r>
@@ -4927,7 +4929,13 @@
       </w:pPr>
       <w:r>
         <w:lastRenderedPageBreak/>
-        <w:t>Глава 3. Използвани технологии</w:t>
+        <w:t xml:space="preserve">Глава </w:t>
+      </w:r>
+      <w:r>
+        <w:t>5</w:t>
+      </w:r>
+      <w:r>
+        <w:t>. Използвани технологии</w:t>
       </w:r>
     </w:p>
     <w:p>
@@ -8968,7 +8976,7 @@
               <v:shape id="_x0000_i1026" type="#_x0000_t75" style="width:41.25pt;height:51pt" o:ole="" fillcolor="window">
                 <v:imagedata r:id="rId1" o:title=""/>
               </v:shape>
-              <o:OLEObject Type="Embed" ProgID="Word.Picture.8" ShapeID="_x0000_i1026" DrawAspect="Content" ObjectID="_1759587194" r:id="rId2"/>
+              <o:OLEObject Type="Embed" ProgID="Word.Picture.8" ShapeID="_x0000_i1026" DrawAspect="Content" ObjectID="_1760349162" r:id="rId2"/>
             </w:object>
           </w:r>
         </w:p>
@@ -9151,7 +9159,7 @@
               <v:shape id="_x0000_i1027" type="#_x0000_t75" style="width:66pt;height:81pt" fillcolor="window">
                 <v:imagedata r:id="rId1" o:title=""/>
               </v:shape>
-              <o:OLEObject Type="Embed" ProgID="Word.Picture.8" ShapeID="_x0000_i1027" DrawAspect="Content" ObjectID="_1759587195" r:id="rId2"/>
+              <o:OLEObject Type="Embed" ProgID="Word.Picture.8" ShapeID="_x0000_i1027" DrawAspect="Content" ObjectID="_1760349163" r:id="rId2"/>
             </w:object>
           </w:r>
         </w:p>
@@ -9518,6 +9526,92 @@
     </w:lvl>
   </w:abstractNum>
   <w:abstractNum w:abstractNumId="2" w15:restartNumberingAfterBreak="0">
+    <w:nsid w:val="13BE2467"/>
+    <w:multiLevelType w:val="hybridMultilevel"/>
+    <w:tmpl w:val="8668DDF6"/>
+    <w:lvl w:ilvl="0" w:tplc="0402000F">
+      <w:start w:val="1"/>
+      <w:numFmt w:val="decimal"/>
+      <w:lvlText w:val="%1."/>
+      <w:lvlJc w:val="left"/>
+      <w:pPr>
+        <w:ind w:left="720" w:hanging="360"/>
+      </w:pPr>
+    </w:lvl>
+    <w:lvl w:ilvl="1" w:tplc="04020019" w:tentative="1">
+      <w:start w:val="1"/>
+      <w:numFmt w:val="lowerLetter"/>
+      <w:lvlText w:val="%2."/>
+      <w:lvlJc w:val="left"/>
+      <w:pPr>
+        <w:ind w:left="1440" w:hanging="360"/>
+      </w:pPr>
+    </w:lvl>
+    <w:lvl w:ilvl="2" w:tplc="0402001B" w:tentative="1">
+      <w:start w:val="1"/>
+      <w:numFmt w:val="lowerRoman"/>
+      <w:lvlText w:val="%3."/>
+      <w:lvlJc w:val="right"/>
+      <w:pPr>
+        <w:ind w:left="2160" w:hanging="180"/>
+      </w:pPr>
+    </w:lvl>
+    <w:lvl w:ilvl="3" w:tplc="0402000F" w:tentative="1">
+      <w:start w:val="1"/>
+      <w:numFmt w:val="decimal"/>
+      <w:lvlText w:val="%4."/>
+      <w:lvlJc w:val="left"/>
+      <w:pPr>
+        <w:ind w:left="2880" w:hanging="360"/>
+      </w:pPr>
+    </w:lvl>
+    <w:lvl w:ilvl="4" w:tplc="04020019" w:tentative="1">
+      <w:start w:val="1"/>
+      <w:numFmt w:val="lowerLetter"/>
+      <w:lvlText w:val="%5."/>
+      <w:lvlJc w:val="left"/>
+      <w:pPr>
+        <w:ind w:left="3600" w:hanging="360"/>
+      </w:pPr>
+    </w:lvl>
+    <w:lvl w:ilvl="5" w:tplc="0402001B" w:tentative="1">
+      <w:start w:val="1"/>
+      <w:numFmt w:val="lowerRoman"/>
+      <w:lvlText w:val="%6."/>
+      <w:lvlJc w:val="right"/>
+      <w:pPr>
+        <w:ind w:left="4320" w:hanging="180"/>
+      </w:pPr>
+    </w:lvl>
+    <w:lvl w:ilvl="6" w:tplc="0402000F" w:tentative="1">
+      <w:start w:val="1"/>
+      <w:numFmt w:val="decimal"/>
+      <w:lvlText w:val="%7."/>
+      <w:lvlJc w:val="left"/>
+      <w:pPr>
+        <w:ind w:left="5040" w:hanging="360"/>
+      </w:pPr>
+    </w:lvl>
+    <w:lvl w:ilvl="7" w:tplc="04020019" w:tentative="1">
+      <w:start w:val="1"/>
+      <w:numFmt w:val="lowerLetter"/>
+      <w:lvlText w:val="%8."/>
+      <w:lvlJc w:val="left"/>
+      <w:pPr>
+        <w:ind w:left="5760" w:hanging="360"/>
+      </w:pPr>
+    </w:lvl>
+    <w:lvl w:ilvl="8" w:tplc="0402001B" w:tentative="1">
+      <w:start w:val="1"/>
+      <w:numFmt w:val="lowerRoman"/>
+      <w:lvlText w:val="%9."/>
+      <w:lvlJc w:val="right"/>
+      <w:pPr>
+        <w:ind w:left="6480" w:hanging="180"/>
+      </w:pPr>
+    </w:lvl>
+  </w:abstractNum>
+  <w:abstractNum w:abstractNumId="3" w15:restartNumberingAfterBreak="0">
     <w:nsid w:val="191D22CB"/>
     <w:multiLevelType w:val="multilevel"/>
     <w:tmpl w:val="DB06251E"/>
@@ -9666,7 +9760,7 @@
       </w:rPr>
     </w:lvl>
   </w:abstractNum>
-  <w:abstractNum w:abstractNumId="3" w15:restartNumberingAfterBreak="0">
+  <w:abstractNum w:abstractNumId="4" w15:restartNumberingAfterBreak="0">
     <w:nsid w:val="29914FC6"/>
     <w:multiLevelType w:val="hybridMultilevel"/>
     <w:tmpl w:val="4F54E104"/>
@@ -9752,7 +9846,7 @@
       </w:pPr>
     </w:lvl>
   </w:abstractNum>
-  <w:abstractNum w:abstractNumId="4" w15:restartNumberingAfterBreak="0">
+  <w:abstractNum w:abstractNumId="5" w15:restartNumberingAfterBreak="0">
     <w:nsid w:val="2FB456B2"/>
     <w:multiLevelType w:val="hybridMultilevel"/>
     <w:tmpl w:val="3FF0288E"/>
@@ -9865,7 +9959,7 @@
       </w:rPr>
     </w:lvl>
   </w:abstractNum>
-  <w:abstractNum w:abstractNumId="5" w15:restartNumberingAfterBreak="0">
+  <w:abstractNum w:abstractNumId="6" w15:restartNumberingAfterBreak="0">
     <w:nsid w:val="30C5372D"/>
     <w:multiLevelType w:val="hybridMultilevel"/>
     <w:tmpl w:val="F920CEB4"/>
@@ -9981,7 +10075,7 @@
       </w:pPr>
     </w:lvl>
   </w:abstractNum>
-  <w:abstractNum w:abstractNumId="6" w15:restartNumberingAfterBreak="0">
+  <w:abstractNum w:abstractNumId="7" w15:restartNumberingAfterBreak="0">
     <w:nsid w:val="31885EFC"/>
     <w:multiLevelType w:val="hybridMultilevel"/>
     <w:tmpl w:val="67662FDA"/>
@@ -10067,7 +10161,7 @@
       </w:pPr>
     </w:lvl>
   </w:abstractNum>
-  <w:abstractNum w:abstractNumId="7" w15:restartNumberingAfterBreak="0">
+  <w:abstractNum w:abstractNumId="8" w15:restartNumberingAfterBreak="0">
     <w:nsid w:val="375570B7"/>
     <w:multiLevelType w:val="multilevel"/>
     <w:tmpl w:val="CB6C634E"/>
@@ -10216,7 +10310,7 @@
       </w:rPr>
     </w:lvl>
   </w:abstractNum>
-  <w:abstractNum w:abstractNumId="8" w15:restartNumberingAfterBreak="0">
+  <w:abstractNum w:abstractNumId="9" w15:restartNumberingAfterBreak="0">
     <w:nsid w:val="37A0451B"/>
     <w:multiLevelType w:val="hybridMultilevel"/>
     <w:tmpl w:val="D228FE1E"/>
@@ -10305,7 +10399,206 @@
       </w:pPr>
     </w:lvl>
   </w:abstractNum>
-  <w:abstractNum w:abstractNumId="9" w15:restartNumberingAfterBreak="0">
+  <w:abstractNum w:abstractNumId="10" w15:restartNumberingAfterBreak="0">
+    <w:nsid w:val="3AA45A8C"/>
+    <w:multiLevelType w:val="hybridMultilevel"/>
+    <w:tmpl w:val="D5C0B7D0"/>
+    <w:lvl w:ilvl="0" w:tplc="04020001">
+      <w:start w:val="1"/>
+      <w:numFmt w:val="bullet"/>
+      <w:lvlText w:val=""/>
+      <w:lvlJc w:val="left"/>
+      <w:pPr>
+        <w:ind w:left="720" w:hanging="360"/>
+      </w:pPr>
+      <w:rPr>
+        <w:rFonts w:ascii="Symbol" w:hAnsi="Symbol" w:hint="default"/>
+      </w:rPr>
+    </w:lvl>
+    <w:lvl w:ilvl="1" w:tplc="04020003" w:tentative="1">
+      <w:start w:val="1"/>
+      <w:numFmt w:val="bullet"/>
+      <w:lvlText w:val="o"/>
+      <w:lvlJc w:val="left"/>
+      <w:pPr>
+        <w:ind w:left="1440" w:hanging="360"/>
+      </w:pPr>
+      <w:rPr>
+        <w:rFonts w:ascii="Courier New" w:hAnsi="Courier New" w:cs="Courier New" w:hint="default"/>
+      </w:rPr>
+    </w:lvl>
+    <w:lvl w:ilvl="2" w:tplc="04020005" w:tentative="1">
+      <w:start w:val="1"/>
+      <w:numFmt w:val="bullet"/>
+      <w:lvlText w:val=""/>
+      <w:lvlJc w:val="left"/>
+      <w:pPr>
+        <w:ind w:left="2160" w:hanging="360"/>
+      </w:pPr>
+      <w:rPr>
+        <w:rFonts w:ascii="Wingdings" w:hAnsi="Wingdings" w:hint="default"/>
+      </w:rPr>
+    </w:lvl>
+    <w:lvl w:ilvl="3" w:tplc="04020001" w:tentative="1">
+      <w:start w:val="1"/>
+      <w:numFmt w:val="bullet"/>
+      <w:lvlText w:val=""/>
+      <w:lvlJc w:val="left"/>
+      <w:pPr>
+        <w:ind w:left="2880" w:hanging="360"/>
+      </w:pPr>
+      <w:rPr>
+        <w:rFonts w:ascii="Symbol" w:hAnsi="Symbol" w:hint="default"/>
+      </w:rPr>
+    </w:lvl>
+    <w:lvl w:ilvl="4" w:tplc="04020003" w:tentative="1">
+      <w:start w:val="1"/>
+      <w:numFmt w:val="bullet"/>
+      <w:lvlText w:val="o"/>
+      <w:lvlJc w:val="left"/>
+      <w:pPr>
+        <w:ind w:left="3600" w:hanging="360"/>
+      </w:pPr>
+      <w:rPr>
+        <w:rFonts w:ascii="Courier New" w:hAnsi="Courier New" w:cs="Courier New" w:hint="default"/>
+      </w:rPr>
+    </w:lvl>
+    <w:lvl w:ilvl="5" w:tplc="04020005" w:tentative="1">
+      <w:start w:val="1"/>
+      <w:numFmt w:val="bullet"/>
+      <w:lvlText w:val=""/>
+      <w:lvlJc w:val="left"/>
+      <w:pPr>
+        <w:ind w:left="4320" w:hanging="360"/>
+      </w:pPr>
+      <w:rPr>
+        <w:rFonts w:ascii="Wingdings" w:hAnsi="Wingdings" w:hint="default"/>
+      </w:rPr>
+    </w:lvl>
+    <w:lvl w:ilvl="6" w:tplc="04020001" w:tentative="1">
+      <w:start w:val="1"/>
+      <w:numFmt w:val="bullet"/>
+      <w:lvlText w:val=""/>
+      <w:lvlJc w:val="left"/>
+      <w:pPr>
+        <w:ind w:left="5040" w:hanging="360"/>
+      </w:pPr>
+      <w:rPr>
+        <w:rFonts w:ascii="Symbol" w:hAnsi="Symbol" w:hint="default"/>
+      </w:rPr>
+    </w:lvl>
+    <w:lvl w:ilvl="7" w:tplc="04020003" w:tentative="1">
+      <w:start w:val="1"/>
+      <w:numFmt w:val="bullet"/>
+      <w:lvlText w:val="o"/>
+      <w:lvlJc w:val="left"/>
+      <w:pPr>
+        <w:ind w:left="5760" w:hanging="360"/>
+      </w:pPr>
+      <w:rPr>
+        <w:rFonts w:ascii="Courier New" w:hAnsi="Courier New" w:cs="Courier New" w:hint="default"/>
+      </w:rPr>
+    </w:lvl>
+    <w:lvl w:ilvl="8" w:tplc="04020005" w:tentative="1">
+      <w:start w:val="1"/>
+      <w:numFmt w:val="bullet"/>
+      <w:lvlText w:val=""/>
+      <w:lvlJc w:val="left"/>
+      <w:pPr>
+        <w:ind w:left="6480" w:hanging="360"/>
+      </w:pPr>
+      <w:rPr>
+        <w:rFonts w:ascii="Wingdings" w:hAnsi="Wingdings" w:hint="default"/>
+      </w:rPr>
+    </w:lvl>
+  </w:abstractNum>
+  <w:abstractNum w:abstractNumId="11" w15:restartNumberingAfterBreak="0">
+    <w:nsid w:val="44B80CFD"/>
+    <w:multiLevelType w:val="hybridMultilevel"/>
+    <w:tmpl w:val="138A0296"/>
+    <w:lvl w:ilvl="0" w:tplc="0402000F">
+      <w:start w:val="1"/>
+      <w:numFmt w:val="decimal"/>
+      <w:lvlText w:val="%1."/>
+      <w:lvlJc w:val="left"/>
+      <w:pPr>
+        <w:ind w:left="720" w:hanging="360"/>
+      </w:pPr>
+    </w:lvl>
+    <w:lvl w:ilvl="1" w:tplc="04020019" w:tentative="1">
+      <w:start w:val="1"/>
+      <w:numFmt w:val="lowerLetter"/>
+      <w:lvlText w:val="%2."/>
+      <w:lvlJc w:val="left"/>
+      <w:pPr>
+        <w:ind w:left="1440" w:hanging="360"/>
+      </w:pPr>
+    </w:lvl>
+    <w:lvl w:ilvl="2" w:tplc="0402001B" w:tentative="1">
+      <w:start w:val="1"/>
+      <w:numFmt w:val="lowerRoman"/>
+      <w:lvlText w:val="%3."/>
+      <w:lvlJc w:val="right"/>
+      <w:pPr>
+        <w:ind w:left="2160" w:hanging="180"/>
+      </w:pPr>
+    </w:lvl>
+    <w:lvl w:ilvl="3" w:tplc="0402000F" w:tentative="1">
+      <w:start w:val="1"/>
+      <w:numFmt w:val="decimal"/>
+      <w:lvlText w:val="%4."/>
+      <w:lvlJc w:val="left"/>
+      <w:pPr>
+        <w:ind w:left="2880" w:hanging="360"/>
+      </w:pPr>
+    </w:lvl>
+    <w:lvl w:ilvl="4" w:tplc="04020019" w:tentative="1">
+      <w:start w:val="1"/>
+      <w:numFmt w:val="lowerLetter"/>
+      <w:lvlText w:val="%5."/>
+      <w:lvlJc w:val="left"/>
+      <w:pPr>
+        <w:ind w:left="3600" w:hanging="360"/>
+      </w:pPr>
+    </w:lvl>
+    <w:lvl w:ilvl="5" w:tplc="0402001B" w:tentative="1">
+      <w:start w:val="1"/>
+      <w:numFmt w:val="lowerRoman"/>
+      <w:lvlText w:val="%6."/>
+      <w:lvlJc w:val="right"/>
+      <w:pPr>
+        <w:ind w:left="4320" w:hanging="180"/>
+      </w:pPr>
+    </w:lvl>
+    <w:lvl w:ilvl="6" w:tplc="0402000F" w:tentative="1">
+      <w:start w:val="1"/>
+      <w:numFmt w:val="decimal"/>
+      <w:lvlText w:val="%7."/>
+      <w:lvlJc w:val="left"/>
+      <w:pPr>
+        <w:ind w:left="5040" w:hanging="360"/>
+      </w:pPr>
+    </w:lvl>
+    <w:lvl w:ilvl="7" w:tplc="04020019" w:tentative="1">
+      <w:start w:val="1"/>
+      <w:numFmt w:val="lowerLetter"/>
+      <w:lvlText w:val="%8."/>
+      <w:lvlJc w:val="left"/>
+      <w:pPr>
+        <w:ind w:left="5760" w:hanging="360"/>
+      </w:pPr>
+    </w:lvl>
+    <w:lvl w:ilvl="8" w:tplc="0402001B" w:tentative="1">
+      <w:start w:val="1"/>
+      <w:numFmt w:val="lowerRoman"/>
+      <w:lvlText w:val="%9."/>
+      <w:lvlJc w:val="right"/>
+      <w:pPr>
+        <w:ind w:left="6480" w:hanging="180"/>
+      </w:pPr>
+    </w:lvl>
+  </w:abstractNum>
+  <w:abstractNum w:abstractNumId="12" w15:restartNumberingAfterBreak="0">
     <w:nsid w:val="45503E10"/>
     <w:multiLevelType w:val="hybridMultilevel"/>
     <w:tmpl w:val="7E18DD7A"/>
@@ -10418,7 +10711,7 @@
       </w:rPr>
     </w:lvl>
   </w:abstractNum>
-  <w:abstractNum w:abstractNumId="10" w15:restartNumberingAfterBreak="0">
+  <w:abstractNum w:abstractNumId="13" w15:restartNumberingAfterBreak="0">
     <w:nsid w:val="45F03972"/>
     <w:multiLevelType w:val="hybridMultilevel"/>
     <w:tmpl w:val="0EF666C4"/>
@@ -10504,7 +10797,7 @@
       </w:pPr>
     </w:lvl>
   </w:abstractNum>
-  <w:abstractNum w:abstractNumId="11" w15:restartNumberingAfterBreak="0">
+  <w:abstractNum w:abstractNumId="14" w15:restartNumberingAfterBreak="0">
     <w:nsid w:val="47344E89"/>
     <w:multiLevelType w:val="hybridMultilevel"/>
     <w:tmpl w:val="BA2E0BC6"/>
@@ -10590,7 +10883,7 @@
       </w:pPr>
     </w:lvl>
   </w:abstractNum>
-  <w:abstractNum w:abstractNumId="12" w15:restartNumberingAfterBreak="0">
+  <w:abstractNum w:abstractNumId="15" w15:restartNumberingAfterBreak="0">
     <w:nsid w:val="4C047AB6"/>
     <w:multiLevelType w:val="hybridMultilevel"/>
     <w:tmpl w:val="CD5005B0"/>
@@ -10676,7 +10969,7 @@
       </w:pPr>
     </w:lvl>
   </w:abstractNum>
-  <w:abstractNum w:abstractNumId="13" w15:restartNumberingAfterBreak="0">
+  <w:abstractNum w:abstractNumId="16" w15:restartNumberingAfterBreak="0">
     <w:nsid w:val="4D516CAE"/>
     <w:multiLevelType w:val="hybridMultilevel"/>
     <w:tmpl w:val="53544666"/>
@@ -10765,7 +11058,7 @@
       </w:pPr>
     </w:lvl>
   </w:abstractNum>
-  <w:abstractNum w:abstractNumId="14" w15:restartNumberingAfterBreak="0">
+  <w:abstractNum w:abstractNumId="17" w15:restartNumberingAfterBreak="0">
     <w:nsid w:val="4F3D28D6"/>
     <w:multiLevelType w:val="hybridMultilevel"/>
     <w:tmpl w:val="C8260FCC"/>
@@ -10878,7 +11171,7 @@
       </w:rPr>
     </w:lvl>
   </w:abstractNum>
-  <w:abstractNum w:abstractNumId="15" w15:restartNumberingAfterBreak="0">
+  <w:abstractNum w:abstractNumId="18" w15:restartNumberingAfterBreak="0">
     <w:nsid w:val="53F102FB"/>
     <w:multiLevelType w:val="hybridMultilevel"/>
     <w:tmpl w:val="1E0283FA"/>
@@ -10964,7 +11257,7 @@
       </w:pPr>
     </w:lvl>
   </w:abstractNum>
-  <w:abstractNum w:abstractNumId="16" w15:restartNumberingAfterBreak="0">
+  <w:abstractNum w:abstractNumId="19" w15:restartNumberingAfterBreak="0">
     <w:nsid w:val="57907F29"/>
     <w:multiLevelType w:val="hybridMultilevel"/>
     <w:tmpl w:val="22C0A9F2"/>
@@ -11053,7 +11346,7 @@
       </w:pPr>
     </w:lvl>
   </w:abstractNum>
-  <w:abstractNum w:abstractNumId="17" w15:restartNumberingAfterBreak="0">
+  <w:abstractNum w:abstractNumId="20" w15:restartNumberingAfterBreak="0">
     <w:nsid w:val="581602CD"/>
     <w:multiLevelType w:val="hybridMultilevel"/>
     <w:tmpl w:val="21CE3470"/>
@@ -11142,7 +11435,7 @@
       </w:pPr>
     </w:lvl>
   </w:abstractNum>
-  <w:abstractNum w:abstractNumId="18" w15:restartNumberingAfterBreak="0">
+  <w:abstractNum w:abstractNumId="21" w15:restartNumberingAfterBreak="0">
     <w:nsid w:val="5FF2003E"/>
     <w:multiLevelType w:val="hybridMultilevel"/>
     <w:tmpl w:val="E6F28858"/>
@@ -11255,7 +11548,7 @@
       </w:rPr>
     </w:lvl>
   </w:abstractNum>
-  <w:abstractNum w:abstractNumId="19" w15:restartNumberingAfterBreak="0">
+  <w:abstractNum w:abstractNumId="22" w15:restartNumberingAfterBreak="0">
     <w:nsid w:val="64CA615E"/>
     <w:multiLevelType w:val="hybridMultilevel"/>
     <w:tmpl w:val="07581540"/>
@@ -11344,7 +11637,7 @@
       </w:pPr>
     </w:lvl>
   </w:abstractNum>
-  <w:abstractNum w:abstractNumId="20" w15:restartNumberingAfterBreak="0">
+  <w:abstractNum w:abstractNumId="23" w15:restartNumberingAfterBreak="0">
     <w:nsid w:val="691469E3"/>
     <w:multiLevelType w:val="hybridMultilevel"/>
     <w:tmpl w:val="F01AA38E"/>
@@ -11457,7 +11750,7 @@
       </w:rPr>
     </w:lvl>
   </w:abstractNum>
-  <w:abstractNum w:abstractNumId="21" w15:restartNumberingAfterBreak="0">
+  <w:abstractNum w:abstractNumId="24" w15:restartNumberingAfterBreak="0">
     <w:nsid w:val="76A86F83"/>
     <w:multiLevelType w:val="hybridMultilevel"/>
     <w:tmpl w:val="824C03B8"/>
@@ -11570,7 +11863,7 @@
       </w:rPr>
     </w:lvl>
   </w:abstractNum>
-  <w:abstractNum w:abstractNumId="22" w15:restartNumberingAfterBreak="0">
+  <w:abstractNum w:abstractNumId="25" w15:restartNumberingAfterBreak="0">
     <w:nsid w:val="7A5C6049"/>
     <w:multiLevelType w:val="hybridMultilevel"/>
     <w:tmpl w:val="21646072"/>
@@ -11660,73 +11953,82 @@
     </w:lvl>
   </w:abstractNum>
   <w:num w:numId="1">
+    <w:abstractNumId w:val="6"/>
+  </w:num>
+  <w:num w:numId="2">
+    <w:abstractNumId w:val="7"/>
+  </w:num>
+  <w:num w:numId="3">
+    <w:abstractNumId w:val="15"/>
+  </w:num>
+  <w:num w:numId="4">
+    <w:abstractNumId w:val="21"/>
+  </w:num>
+  <w:num w:numId="5">
+    <w:abstractNumId w:val="8"/>
+  </w:num>
+  <w:num w:numId="6">
+    <w:abstractNumId w:val="3"/>
+  </w:num>
+  <w:num w:numId="7">
     <w:abstractNumId w:val="5"/>
   </w:num>
-  <w:num w:numId="2">
-    <w:abstractNumId w:val="6"/>
+  <w:num w:numId="8">
+    <w:abstractNumId w:val="13"/>
   </w:num>
-  <w:num w:numId="3">
-    <w:abstractNumId w:val="12"/>
+  <w:num w:numId="9">
+    <w:abstractNumId w:val="14"/>
   </w:num>
-  <w:num w:numId="4">
-    <w:abstractNumId w:val="18"/>
-  </w:num>
-  <w:num w:numId="5">
-    <w:abstractNumId w:val="7"/>
-  </w:num>
-  <w:num w:numId="6">
-    <w:abstractNumId w:val="2"/>
-  </w:num>
-  <w:num w:numId="7">
+  <w:num w:numId="10">
     <w:abstractNumId w:val="4"/>
   </w:num>
-  <w:num w:numId="8">
-    <w:abstractNumId w:val="10"/>
-  </w:num>
-  <w:num w:numId="9">
-    <w:abstractNumId w:val="11"/>
-  </w:num>
-  <w:num w:numId="10">
-    <w:abstractNumId w:val="3"/>
-  </w:num>
   <w:num w:numId="11">
-    <w:abstractNumId w:val="17"/>
+    <w:abstractNumId w:val="20"/>
   </w:num>
   <w:num w:numId="12">
-    <w:abstractNumId w:val="22"/>
+    <w:abstractNumId w:val="25"/>
   </w:num>
   <w:num w:numId="13">
-    <w:abstractNumId w:val="21"/>
+    <w:abstractNumId w:val="24"/>
   </w:num>
   <w:num w:numId="14">
     <w:abstractNumId w:val="0"/>
   </w:num>
   <w:num w:numId="15">
-    <w:abstractNumId w:val="19"/>
+    <w:abstractNumId w:val="22"/>
   </w:num>
   <w:num w:numId="16">
-    <w:abstractNumId w:val="13"/>
+    <w:abstractNumId w:val="16"/>
   </w:num>
   <w:num w:numId="17">
-    <w:abstractNumId w:val="8"/>
+    <w:abstractNumId w:val="9"/>
   </w:num>
   <w:num w:numId="18">
     <w:abstractNumId w:val="1"/>
   </w:num>
   <w:num w:numId="19">
-    <w:abstractNumId w:val="14"/>
+    <w:abstractNumId w:val="17"/>
   </w:num>
   <w:num w:numId="20">
-    <w:abstractNumId w:val="16"/>
+    <w:abstractNumId w:val="19"/>
   </w:num>
   <w:num w:numId="21">
-    <w:abstractNumId w:val="20"/>
+    <w:abstractNumId w:val="23"/>
   </w:num>
   <w:num w:numId="22">
-    <w:abstractNumId w:val="9"/>
+    <w:abstractNumId w:val="12"/>
   </w:num>
   <w:num w:numId="23">
-    <w:abstractNumId w:val="15"/>
+    <w:abstractNumId w:val="18"/>
+  </w:num>
+  <w:num w:numId="24">
+    <w:abstractNumId w:val="11"/>
+  </w:num>
+  <w:num w:numId="25">
+    <w:abstractNumId w:val="2"/>
+  </w:num>
+  <w:num w:numId="26">
+    <w:abstractNumId w:val="10"/>
   </w:num>
 </w:numbering>
 </file>

</xml_diff>